<commit_message>
Transfer AP and SF score data to csv
</commit_message>
<xml_diff>
--- a/models/models_design_doc.docx
+++ b/models/models_design_doc.docx
@@ -57,10 +57,65 @@
         <w:t xml:space="preserve"> </w:t>
       </w:r>
     </w:p>
+    <w:p/>
+    <w:p/>
+    <w:p>
+      <w:r>
+        <w:t>Data sources:   tournament dates and times  -- game-id</w:t>
+      </w:r>
+    </w:p>
+    <w:p>
+      <w:r>
+        <w:t>Tournament geodata</w:t>
+      </w:r>
+    </w:p>
+    <w:p>
+      <w:r>
+        <w:t>List of unique names – name-ids</w:t>
+      </w:r>
+    </w:p>
+    <w:p>
+      <w:r>
+        <w:t>List of locations – location-ids</w:t>
+      </w:r>
+    </w:p>
+    <w:p>
+      <w:r>
+        <w:t>Weather data by game-id</w:t>
+      </w:r>
+    </w:p>
+    <w:p/>
+    <w:p>
+      <w:r>
+        <w:rPr>
+          <w:u w:val="single"/>
+        </w:rPr>
+        <w:t>Golden Gate Sunday league</w:t>
+      </w:r>
+      <w:r>
+        <w:t xml:space="preserve"> – Sundays rolling start 8:30 – 10:00</w:t>
+      </w:r>
+      <w:r>
+        <w:t>, 18 holes</w:t>
+      </w:r>
+    </w:p>
+    <w:p>
+      <w:r>
+        <w:t>Handicap rules:  best 10 / 15 relative to weekly median, 90%, takes effect after 3 games.  Adjusted when there are 3-15 games.  No annual reset.</w:t>
+      </w:r>
+    </w:p>
+    <w:p>
+      <w:r>
+        <w:t>Date ranges:  11-14-2018 to 3-31-2019</w:t>
+      </w:r>
+    </w:p>
     <w:p>
       <w:bookmarkStart w:id="0" w:name="_GoBack"/>
       <w:bookmarkEnd w:id="0"/>
     </w:p>
+    <w:p/>
+    <w:p/>
+    <w:p/>
     <w:sectPr>
       <w:pgSz w:w="12240" w:h="15840"/>
       <w:pgMar w:top="1440" w:right="1440" w:bottom="1440" w:left="1440" w:header="720" w:footer="720" w:gutter="0"/>
@@ -194,6 +249,7 @@
     <w:lsdException w:name="HTML Sample" w:semiHidden="1" w:unhideWhenUsed="1"/>
     <w:lsdException w:name="HTML Typewriter" w:semiHidden="1" w:unhideWhenUsed="1"/>
     <w:lsdException w:name="HTML Variable" w:semiHidden="1" w:unhideWhenUsed="1"/>
+    <w:lsdException w:name="Normal Table" w:semiHidden="1" w:unhideWhenUsed="1"/>
     <w:lsdException w:name="annotation subject" w:semiHidden="1" w:unhideWhenUsed="1"/>
     <w:lsdException w:name="No List" w:semiHidden="1" w:unhideWhenUsed="1"/>
     <w:lsdException w:name="Outline List 1" w:semiHidden="1" w:unhideWhenUsed="1"/>
@@ -240,8 +296,10 @@
     <w:lsdException w:name="Table Subtle 2" w:semiHidden="1" w:unhideWhenUsed="1"/>
     <w:lsdException w:name="Table Web 1" w:semiHidden="1" w:unhideWhenUsed="1"/>
     <w:lsdException w:name="Table Web 2" w:semiHidden="1" w:unhideWhenUsed="1"/>
+    <w:lsdException w:name="Table Web 3" w:semiHidden="1" w:unhideWhenUsed="1"/>
     <w:lsdException w:name="Balloon Text" w:semiHidden="1" w:unhideWhenUsed="1"/>
     <w:lsdException w:name="Table Grid" w:uiPriority="39"/>
+    <w:lsdException w:name="Table Theme" w:semiHidden="1" w:unhideWhenUsed="1"/>
     <w:lsdException w:name="Placeholder Text" w:semiHidden="1"/>
     <w:lsdException w:name="No Spacing" w:uiPriority="1" w:qFormat="1"/>
     <w:lsdException w:name="Light Shading" w:uiPriority="60"/>

</xml_diff>